<commit_message>
Updated Game Design Document V 1.0
</commit_message>
<xml_diff>
--- a/Game Design Document.docx
+++ b/Game Design Document.docx
@@ -92,12 +92,11 @@
           <w:sz w:val="36"/>
           <w:szCs w:val="36"/>
         </w:rPr>
-        <w:t>V.1.0</w:t>
-      </w:r>
-    </w:p>
-    <w:p>
-      <w:pPr>
-        <w:jc w:val="center"/>
+        <w:t>Tajinder Nijjar</w:t>
+      </w:r>
+    </w:p>
+    <w:p>
+      <w:pPr>
         <w:rPr>
           <w:rFonts w:ascii="Times New Roman" w:hAnsi="Times New Roman" w:cs="Times New Roman"/>
           <w:b/>
@@ -114,27 +113,6 @@
           <w:sz w:val="36"/>
           <w:szCs w:val="36"/>
         </w:rPr>
-        <w:t>Tajinder Nijjar</w:t>
-      </w:r>
-    </w:p>
-    <w:p>
-      <w:pPr>
-        <w:rPr>
-          <w:rFonts w:ascii="Times New Roman" w:hAnsi="Times New Roman" w:cs="Times New Roman"/>
-          <w:b/>
-          <w:bCs/>
-          <w:sz w:val="36"/>
-          <w:szCs w:val="36"/>
-        </w:rPr>
-      </w:pPr>
-      <w:r>
-        <w:rPr>
-          <w:rFonts w:ascii="Times New Roman" w:hAnsi="Times New Roman" w:cs="Times New Roman"/>
-          <w:b/>
-          <w:bCs/>
-          <w:sz w:val="36"/>
-          <w:szCs w:val="36"/>
-        </w:rPr>
         <w:br w:type="page"/>
       </w:r>
     </w:p>
@@ -153,7 +131,24 @@
           <w:bCs/>
         </w:rPr>
         <w:lastRenderedPageBreak/>
-        <w:t xml:space="preserve">Game Overview:  </w:t>
+        <w:t xml:space="preserve">Game Overview  </w:t>
+      </w:r>
+    </w:p>
+    <w:p>
+      <w:pPr>
+        <w:rPr>
+          <w:rFonts w:ascii="Times New Roman" w:hAnsi="Times New Roman" w:cs="Times New Roman"/>
+          <w:b/>
+          <w:bCs/>
+        </w:rPr>
+      </w:pPr>
+      <w:r>
+        <w:rPr>
+          <w:rFonts w:ascii="Times New Roman" w:hAnsi="Times New Roman" w:cs="Times New Roman"/>
+          <w:b/>
+          <w:bCs/>
+        </w:rPr>
+        <w:t>V 1.0:</w:t>
       </w:r>
     </w:p>
     <w:p>
@@ -175,6 +170,12 @@
           <w:rFonts w:ascii="Times New Roman" w:hAnsi="Times New Roman" w:cs="Times New Roman"/>
         </w:rPr>
         <w:t xml:space="preserve">The game will be a 2D side-scrolling platformer in the style of a classic Super Mario Bros game. The objective of the game will be to reach the end of the level, with the player having to dodge various obstacles such as enemies. </w:t>
+      </w:r>
+      <w:r>
+        <w:rPr>
+          <w:rFonts w:ascii="Times New Roman" w:hAnsi="Times New Roman" w:cs="Times New Roman"/>
+        </w:rPr>
+        <w:t xml:space="preserve">The player will start on the left side of the level, with the end being to the right. </w:t>
       </w:r>
     </w:p>
     <w:p>
@@ -251,7 +252,24 @@
           <w:b/>
           <w:bCs/>
         </w:rPr>
-        <w:t>Mechanics:</w:t>
+        <w:t>Mechanics</w:t>
+      </w:r>
+    </w:p>
+    <w:p>
+      <w:pPr>
+        <w:rPr>
+          <w:rFonts w:ascii="Times New Roman" w:hAnsi="Times New Roman" w:cs="Times New Roman"/>
+          <w:b/>
+          <w:bCs/>
+        </w:rPr>
+      </w:pPr>
+      <w:r>
+        <w:rPr>
+          <w:rFonts w:ascii="Times New Roman" w:hAnsi="Times New Roman" w:cs="Times New Roman"/>
+          <w:b/>
+          <w:bCs/>
+        </w:rPr>
+        <w:t>V 1.0:</w:t>
       </w:r>
     </w:p>
     <w:p>
@@ -272,24 +290,61 @@
         <w:rPr>
           <w:rFonts w:ascii="Times New Roman" w:hAnsi="Times New Roman" w:cs="Times New Roman"/>
         </w:rPr>
-        <w:t xml:space="preserve">The player character will be able to move right to left using the A and D keys. The player character can also jump using the space bar. </w:t>
-      </w:r>
-    </w:p>
-    <w:p>
-      <w:pPr>
-        <w:rPr>
-          <w:rFonts w:ascii="Times New Roman" w:hAnsi="Times New Roman" w:cs="Times New Roman"/>
-          <w:b/>
-          <w:bCs/>
-        </w:rPr>
-      </w:pPr>
-      <w:r>
-        <w:rPr>
-          <w:rFonts w:ascii="Times New Roman" w:hAnsi="Times New Roman" w:cs="Times New Roman"/>
-          <w:b/>
-          <w:bCs/>
-        </w:rPr>
-        <w:t xml:space="preserve">Win/Lose Conditions: </w:t>
+        <w:t xml:space="preserve">The </w:t>
+      </w:r>
+      <w:r>
+        <w:rPr>
+          <w:rFonts w:ascii="Times New Roman" w:hAnsi="Times New Roman" w:cs="Times New Roman"/>
+        </w:rPr>
+        <w:t xml:space="preserve">game will feature simple mechanics where the </w:t>
+      </w:r>
+      <w:r>
+        <w:rPr>
+          <w:rFonts w:ascii="Times New Roman" w:hAnsi="Times New Roman" w:cs="Times New Roman"/>
+        </w:rPr>
+        <w:t xml:space="preserve">player character will be able to move right to left using the A and D keys. The player character can also jump using the space bar. </w:t>
+      </w:r>
+    </w:p>
+    <w:p>
+      <w:pPr>
+        <w:rPr>
+          <w:rFonts w:ascii="Times New Roman" w:hAnsi="Times New Roman" w:cs="Times New Roman"/>
+          <w:b/>
+          <w:bCs/>
+        </w:rPr>
+      </w:pPr>
+      <w:r>
+        <w:rPr>
+          <w:rFonts w:ascii="Times New Roman" w:hAnsi="Times New Roman" w:cs="Times New Roman"/>
+          <w:b/>
+          <w:bCs/>
+        </w:rPr>
+        <w:t>Win/Lose Conditions</w:t>
+      </w:r>
+    </w:p>
+    <w:p>
+      <w:pPr>
+        <w:rPr>
+          <w:rFonts w:ascii="Times New Roman" w:hAnsi="Times New Roman" w:cs="Times New Roman"/>
+          <w:b/>
+          <w:bCs/>
+        </w:rPr>
+      </w:pPr>
+      <w:r>
+        <w:rPr>
+          <w:rFonts w:ascii="Times New Roman" w:hAnsi="Times New Roman" w:cs="Times New Roman"/>
+          <w:b/>
+          <w:bCs/>
+        </w:rPr>
+        <w:t>V 1.0:</w:t>
+      </w:r>
+      <w:r>
+        <w:rPr>
+          <w:rFonts w:ascii="Times New Roman" w:hAnsi="Times New Roman" w:cs="Times New Roman"/>
+          <w:b/>
+          <w:bCs/>
+        </w:rPr>
+        <w:t xml:space="preserve"> </w:t>
       </w:r>
     </w:p>
     <w:p>
@@ -327,7 +382,24 @@
           <w:b/>
           <w:bCs/>
         </w:rPr>
-        <w:t>Characters:</w:t>
+        <w:t>Characters</w:t>
+      </w:r>
+    </w:p>
+    <w:p>
+      <w:pPr>
+        <w:rPr>
+          <w:rFonts w:ascii="Times New Roman" w:hAnsi="Times New Roman" w:cs="Times New Roman"/>
+          <w:b/>
+          <w:bCs/>
+        </w:rPr>
+      </w:pPr>
+      <w:r>
+        <w:rPr>
+          <w:rFonts w:ascii="Times New Roman" w:hAnsi="Times New Roman" w:cs="Times New Roman"/>
+          <w:b/>
+          <w:bCs/>
+        </w:rPr>
+        <w:t>V 1.0:</w:t>
       </w:r>
     </w:p>
     <w:p>
@@ -365,7 +437,25 @@
           <w:b/>
           <w:bCs/>
         </w:rPr>
-        <w:t>Enemies:</w:t>
+        <w:t>Enemies</w:t>
+      </w:r>
+    </w:p>
+    <w:p>
+      <w:pPr>
+        <w:rPr>
+          <w:rFonts w:ascii="Times New Roman" w:hAnsi="Times New Roman" w:cs="Times New Roman"/>
+          <w:b/>
+          <w:bCs/>
+        </w:rPr>
+      </w:pPr>
+      <w:r>
+        <w:rPr>
+          <w:rFonts w:ascii="Times New Roman" w:hAnsi="Times New Roman" w:cs="Times New Roman"/>
+          <w:b/>
+          <w:bCs/>
+        </w:rPr>
+        <w:lastRenderedPageBreak/>
+        <w:t>V 1.0:</w:t>
       </w:r>
     </w:p>
     <w:p>
@@ -392,39 +482,79 @@
         <w:rPr>
           <w:rFonts w:ascii="Times New Roman" w:hAnsi="Times New Roman" w:cs="Times New Roman"/>
         </w:rPr>
-        <w:t xml:space="preserve">some being slow and easy for the player to avoid/defeat and some being faster and more difficult. There may even be enemies that can launch projectiles at the player. </w:t>
-      </w:r>
-    </w:p>
-    <w:p>
-      <w:pPr>
-        <w:rPr>
-          <w:rFonts w:ascii="Times New Roman" w:hAnsi="Times New Roman" w:cs="Times New Roman"/>
-          <w:b/>
-          <w:bCs/>
-        </w:rPr>
-      </w:pPr>
-      <w:r>
-        <w:rPr>
-          <w:rFonts w:ascii="Times New Roman" w:hAnsi="Times New Roman" w:cs="Times New Roman"/>
-          <w:b/>
-          <w:bCs/>
-        </w:rPr>
-        <w:t xml:space="preserve">Obstacles: </w:t>
-      </w:r>
-    </w:p>
-    <w:p>
-      <w:pPr>
-        <w:rPr>
-          <w:rFonts w:ascii="Times New Roman" w:hAnsi="Times New Roman" w:cs="Times New Roman"/>
-        </w:rPr>
-      </w:pPr>
-      <w:r>
-        <w:rPr>
-          <w:rFonts w:ascii="Times New Roman" w:hAnsi="Times New Roman" w:cs="Times New Roman"/>
-        </w:rPr>
-        <w:lastRenderedPageBreak/>
+        <w:t xml:space="preserve">some being slow and easy for the player to avoid/defeat and some being faster and more difficult. There </w:t>
+      </w:r>
+      <w:r>
+        <w:rPr>
+          <w:rFonts w:ascii="Times New Roman" w:hAnsi="Times New Roman" w:cs="Times New Roman"/>
+        </w:rPr>
+        <w:t>will</w:t>
+      </w:r>
+      <w:r>
+        <w:rPr>
+          <w:rFonts w:ascii="Times New Roman" w:hAnsi="Times New Roman" w:cs="Times New Roman"/>
+        </w:rPr>
+        <w:t xml:space="preserve"> even be enemies that can launch projectiles at the player. </w:t>
+      </w:r>
+    </w:p>
+    <w:p>
+      <w:pPr>
+        <w:rPr>
+          <w:rFonts w:ascii="Times New Roman" w:hAnsi="Times New Roman" w:cs="Times New Roman"/>
+          <w:b/>
+          <w:bCs/>
+        </w:rPr>
+      </w:pPr>
+      <w:r>
+        <w:rPr>
+          <w:rFonts w:ascii="Times New Roman" w:hAnsi="Times New Roman" w:cs="Times New Roman"/>
+          <w:b/>
+          <w:bCs/>
+        </w:rPr>
+        <w:t>Obstacles</w:t>
+      </w:r>
+    </w:p>
+    <w:p>
+      <w:pPr>
+        <w:rPr>
+          <w:rFonts w:ascii="Times New Roman" w:hAnsi="Times New Roman" w:cs="Times New Roman"/>
+          <w:b/>
+          <w:bCs/>
+        </w:rPr>
+      </w:pPr>
+      <w:r>
+        <w:rPr>
+          <w:rFonts w:ascii="Times New Roman" w:hAnsi="Times New Roman" w:cs="Times New Roman"/>
+          <w:b/>
+          <w:bCs/>
+        </w:rPr>
+        <w:t>V 1.0:</w:t>
+      </w:r>
+    </w:p>
+    <w:p>
+      <w:pPr>
+        <w:rPr>
+          <w:rFonts w:ascii="Times New Roman" w:hAnsi="Times New Roman" w:cs="Times New Roman"/>
+        </w:rPr>
+      </w:pPr>
+      <w:r>
+        <w:rPr>
+          <w:rFonts w:ascii="Times New Roman" w:hAnsi="Times New Roman" w:cs="Times New Roman"/>
+        </w:rPr>
         <w:tab/>
-        <w:t xml:space="preserve">There will be moving platforms where the player must time their jumps/movements in order to avoid falling to the ground. There may be enemies or other items in the environment that launch projectiles at the player that the player </w:t>
+        <w:t xml:space="preserve">There will be moving platforms where the player must time their jumps/movements in order to avoid falling to the ground. There </w:t>
+      </w:r>
+      <w:r>
+        <w:rPr>
+          <w:rFonts w:ascii="Times New Roman" w:hAnsi="Times New Roman" w:cs="Times New Roman"/>
+        </w:rPr>
+        <w:t>will</w:t>
+      </w:r>
+      <w:r>
+        <w:rPr>
+          <w:rFonts w:ascii="Times New Roman" w:hAnsi="Times New Roman" w:cs="Times New Roman"/>
+        </w:rPr>
+        <w:t xml:space="preserve"> be enemies or other items in the environment that launch projectiles at the player that the player </w:t>
       </w:r>
       <w:r>
         <w:rPr>
@@ -453,7 +583,40 @@
           <w:b/>
           <w:bCs/>
         </w:rPr>
-        <w:t xml:space="preserve">Power-ups: </w:t>
+        <w:t>Power</w:t>
+      </w:r>
+      <w:r>
+        <w:rPr>
+          <w:rFonts w:ascii="Times New Roman" w:hAnsi="Times New Roman" w:cs="Times New Roman"/>
+          <w:b/>
+          <w:bCs/>
+        </w:rPr>
+        <w:t xml:space="preserve"> U</w:t>
+      </w:r>
+      <w:r>
+        <w:rPr>
+          <w:rFonts w:ascii="Times New Roman" w:hAnsi="Times New Roman" w:cs="Times New Roman"/>
+          <w:b/>
+          <w:bCs/>
+        </w:rPr>
+        <w:t>ps</w:t>
+      </w:r>
+    </w:p>
+    <w:p>
+      <w:pPr>
+        <w:rPr>
+          <w:rFonts w:ascii="Times New Roman" w:hAnsi="Times New Roman" w:cs="Times New Roman"/>
+          <w:b/>
+          <w:bCs/>
+        </w:rPr>
+      </w:pPr>
+      <w:r>
+        <w:rPr>
+          <w:rFonts w:ascii="Times New Roman" w:hAnsi="Times New Roman" w:cs="Times New Roman"/>
+          <w:b/>
+          <w:bCs/>
+        </w:rPr>
+        <w:t>V 1.0:</w:t>
       </w:r>
     </w:p>
     <w:p>
@@ -476,19 +639,107 @@
         </w:rPr>
         <w:t xml:space="preserve">There will be </w:t>
       </w:r>
-      <w:proofErr w:type="gramStart"/>
-      <w:r>
-        <w:rPr>
-          <w:rFonts w:ascii="Times New Roman" w:hAnsi="Times New Roman" w:cs="Times New Roman"/>
-        </w:rPr>
-        <w:t>power-ups</w:t>
-      </w:r>
-      <w:proofErr w:type="gramEnd"/>
-      <w:r>
-        <w:rPr>
-          <w:rFonts w:ascii="Times New Roman" w:hAnsi="Times New Roman" w:cs="Times New Roman"/>
-        </w:rPr>
-        <w:t xml:space="preserve"> that get dropped throughout the level to give the player an advantage such as a health increase, or invulnerability.  </w:t>
+      <w:r>
+        <w:rPr>
+          <w:rFonts w:ascii="Times New Roman" w:hAnsi="Times New Roman" w:cs="Times New Roman"/>
+        </w:rPr>
+        <w:t>power ups</w:t>
+      </w:r>
+      <w:r>
+        <w:rPr>
+          <w:rFonts w:ascii="Times New Roman" w:hAnsi="Times New Roman" w:cs="Times New Roman"/>
+        </w:rPr>
+        <w:t xml:space="preserve"> that get dropped throughout the level to give the player an advantage such as a health increase, or </w:t>
+      </w:r>
+      <w:r>
+        <w:rPr>
+          <w:rFonts w:ascii="Times New Roman" w:hAnsi="Times New Roman" w:cs="Times New Roman"/>
+        </w:rPr>
+        <w:t xml:space="preserve">time limited </w:t>
+      </w:r>
+      <w:r>
+        <w:rPr>
+          <w:rFonts w:ascii="Times New Roman" w:hAnsi="Times New Roman" w:cs="Times New Roman"/>
+        </w:rPr>
+        <w:t xml:space="preserve">invulnerability.  </w:t>
+      </w:r>
+    </w:p>
+    <w:p>
+      <w:pPr>
+        <w:rPr>
+          <w:rFonts w:ascii="Times New Roman" w:hAnsi="Times New Roman" w:cs="Times New Roman"/>
+        </w:rPr>
+      </w:pPr>
+    </w:p>
+    <w:p>
+      <w:pPr>
+        <w:rPr>
+          <w:rFonts w:ascii="Times New Roman" w:hAnsi="Times New Roman" w:cs="Times New Roman"/>
+          <w:b/>
+          <w:bCs/>
+        </w:rPr>
+      </w:pPr>
+      <w:r>
+        <w:rPr>
+          <w:rFonts w:ascii="Times New Roman" w:hAnsi="Times New Roman" w:cs="Times New Roman"/>
+          <w:b/>
+          <w:bCs/>
+        </w:rPr>
+        <w:t>Environment</w:t>
+      </w:r>
+      <w:r>
+        <w:rPr>
+          <w:rFonts w:ascii="Times New Roman" w:hAnsi="Times New Roman" w:cs="Times New Roman"/>
+          <w:b/>
+          <w:bCs/>
+        </w:rPr>
+        <w:t>/Setting</w:t>
+      </w:r>
+      <w:r>
+        <w:rPr>
+          <w:rFonts w:ascii="Times New Roman" w:hAnsi="Times New Roman" w:cs="Times New Roman"/>
+          <w:b/>
+          <w:bCs/>
+        </w:rPr>
+        <w:t xml:space="preserve">: </w:t>
+      </w:r>
+    </w:p>
+    <w:p>
+      <w:pPr>
+        <w:rPr>
+          <w:rFonts w:ascii="Times New Roman" w:hAnsi="Times New Roman" w:cs="Times New Roman"/>
+          <w:b/>
+          <w:bCs/>
+        </w:rPr>
+      </w:pPr>
+      <w:r>
+        <w:rPr>
+          <w:rFonts w:ascii="Times New Roman" w:hAnsi="Times New Roman" w:cs="Times New Roman"/>
+          <w:b/>
+          <w:bCs/>
+        </w:rPr>
+        <w:t xml:space="preserve">V 1.0: </w:t>
+      </w:r>
+    </w:p>
+    <w:p>
+      <w:pPr>
+        <w:rPr>
+          <w:rFonts w:ascii="Times New Roman" w:hAnsi="Times New Roman" w:cs="Times New Roman"/>
+        </w:rPr>
+      </w:pPr>
+      <w:r>
+        <w:rPr>
+          <w:rFonts w:ascii="Times New Roman" w:hAnsi="Times New Roman" w:cs="Times New Roman"/>
+          <w:b/>
+          <w:bCs/>
+        </w:rPr>
+        <w:tab/>
+      </w:r>
+      <w:r>
+        <w:rPr>
+          <w:rFonts w:ascii="Times New Roman" w:hAnsi="Times New Roman" w:cs="Times New Roman"/>
+        </w:rPr>
+        <w:t xml:space="preserve">Undecided. </w:t>
       </w:r>
     </w:p>
     <w:p>

</xml_diff>